<commit_message>
Prepared for final submission. Ran test and discovered errors, which were fixed. Established new logic for second trial
</commit_message>
<xml_diff>
--- a/ressults.docx
+++ b/ressults.docx
@@ -116,30 +116,101 @@
       </w:r>
       <w:r>
         <w:br/>
-        <w:t xml:space="preserve">I then added some multithread processing boosts and experimented with ways to use </w:t>
-      </w:r>
-      <w:proofErr w:type="spellStart"/>
-      <w:r>
-        <w:t>tensorflow-gpu</w:t>
-      </w:r>
-      <w:proofErr w:type="spellEnd"/>
-      <w:r>
-        <w:t>.</w:t>
+        <w:t>I then added some multithread processing boosts and experimented with ways to use tensorflow-gpu.</w:t>
       </w:r>
       <w:r>
         <w:br/>
       </w:r>
       <w:r>
         <w:br/>
-        <w:t xml:space="preserve">After Trial two I went through and cleaned up my libraries. I researched more methods of improving and found </w:t>
+        <w:t xml:space="preserve">After Trial two I went through and cleaned up my libraries. I researched more methods of improving and found ther importance of normalization. I also improved my neural model structure by updating its construction to newer methods. I then improved my reporting methods. </w:t>
       </w:r>
-      <w:proofErr w:type="spellStart"/>
       <w:r>
-        <w:t>ther</w:t>
+        <w:t>Increased batch size</w:t>
       </w:r>
-      <w:proofErr w:type="spellEnd"/>
+    </w:p>
+    <w:p/>
+    <w:p>
       <w:r>
-        <w:t xml:space="preserve"> importance of normalization. I also improved my neural model structure by updating its construction to newer methods. I then improved my reporting methods. </w:t>
+        <w:rPr>
+          <w:noProof/>
+        </w:rPr>
+        <w:drawing>
+          <wp:inline distT="0" distB="0" distL="0" distR="0" wp14:anchorId="5BBC3B5D" wp14:editId="4665ED15">
+            <wp:extent cx="5943600" cy="5340350"/>
+            <wp:effectExtent l="0" t="0" r="0" b="0"/>
+            <wp:docPr id="871294570" name="Picture 1" descr="A screen shot of a computer program&#10;&#10;AI-generated content may be incorrect."/>
+            <wp:cNvGraphicFramePr>
+              <a:graphicFrameLocks xmlns:a="http://schemas.openxmlformats.org/drawingml/2006/main" noChangeAspect="1"/>
+            </wp:cNvGraphicFramePr>
+            <a:graphic xmlns:a="http://schemas.openxmlformats.org/drawingml/2006/main">
+              <a:graphicData uri="http://schemas.openxmlformats.org/drawingml/2006/picture">
+                <pic:pic xmlns:pic="http://schemas.openxmlformats.org/drawingml/2006/picture">
+                  <pic:nvPicPr>
+                    <pic:cNvPr id="871294570" name="Picture 1" descr="A screen shot of a computer program&#10;&#10;AI-generated content may be incorrect."/>
+                    <pic:cNvPicPr/>
+                  </pic:nvPicPr>
+                  <pic:blipFill>
+                    <a:blip r:embed="rId6"/>
+                    <a:stretch>
+                      <a:fillRect/>
+                    </a:stretch>
+                  </pic:blipFill>
+                  <pic:spPr>
+                    <a:xfrm>
+                      <a:off x="0" y="0"/>
+                      <a:ext cx="5943600" cy="5340350"/>
+                    </a:xfrm>
+                    <a:prstGeom prst="rect">
+                      <a:avLst/>
+                    </a:prstGeom>
+                  </pic:spPr>
+                </pic:pic>
+              </a:graphicData>
+            </a:graphic>
+          </wp:inline>
+        </w:drawing>
+      </w:r>
+    </w:p>
+    <w:p/>
+    <w:p>
+      <w:r>
+        <w:lastRenderedPageBreak/>
+        <w:drawing>
+          <wp:inline distT="0" distB="0" distL="0" distR="0" wp14:anchorId="34C7FAF7" wp14:editId="2FB020AC">
+            <wp:extent cx="5943600" cy="5567680"/>
+            <wp:effectExtent l="0" t="0" r="0" b="0"/>
+            <wp:docPr id="212105312" name="Picture 1" descr="A screenshot of a computer program&#10;&#10;AI-generated content may be incorrect."/>
+            <wp:cNvGraphicFramePr>
+              <a:graphicFrameLocks xmlns:a="http://schemas.openxmlformats.org/drawingml/2006/main" noChangeAspect="1"/>
+            </wp:cNvGraphicFramePr>
+            <a:graphic xmlns:a="http://schemas.openxmlformats.org/drawingml/2006/main">
+              <a:graphicData uri="http://schemas.openxmlformats.org/drawingml/2006/picture">
+                <pic:pic xmlns:pic="http://schemas.openxmlformats.org/drawingml/2006/picture">
+                  <pic:nvPicPr>
+                    <pic:cNvPr id="212105312" name="Picture 1" descr="A screenshot of a computer program&#10;&#10;AI-generated content may be incorrect."/>
+                    <pic:cNvPicPr/>
+                  </pic:nvPicPr>
+                  <pic:blipFill>
+                    <a:blip r:embed="rId7"/>
+                    <a:stretch>
+                      <a:fillRect/>
+                    </a:stretch>
+                  </pic:blipFill>
+                  <pic:spPr>
+                    <a:xfrm>
+                      <a:off x="0" y="0"/>
+                      <a:ext cx="5943600" cy="5567680"/>
+                    </a:xfrm>
+                    <a:prstGeom prst="rect">
+                      <a:avLst/>
+                    </a:prstGeom>
+                  </pic:spPr>
+                </pic:pic>
+              </a:graphicData>
+            </a:graphic>
+          </wp:inline>
+        </w:drawing>
       </w:r>
     </w:p>
     <w:sectPr>

</xml_diff>

<commit_message>
Fine tuning Model. Preparing for Image Augmentation to improve score
</commit_message>
<xml_diff>
--- a/ressults.docx
+++ b/ressults.docx
@@ -62,10 +62,17 @@
       </w:r>
     </w:p>
     <w:p>
-      <w:r>
-        <w:t>Train with 20000</w:t>
+      <w:proofErr w:type="gramStart"/>
+      <w:r>
+        <w:t>Train with</w:t>
+      </w:r>
+      <w:proofErr w:type="gramEnd"/>
+      <w:r>
+        <w:t xml:space="preserve"> 20000</w:t>
       </w:r>
     </w:p>
+    <w:p/>
+    <w:p/>
     <w:p>
       <w:r>
         <w:rPr>
@@ -112,18 +119,42 @@
     <w:p/>
     <w:p>
       <w:r>
-        <w:t>After Trial one I solved for some errors and improved some overall efficiency. Also fixed where I was reading in test AND train and combining them. WOW</w:t>
+        <w:t xml:space="preserve">After Trial one I </w:t>
+      </w:r>
+      <w:proofErr w:type="gramStart"/>
+      <w:r>
+        <w:t>solved for</w:t>
+      </w:r>
+      <w:proofErr w:type="gramEnd"/>
+      <w:r>
+        <w:t xml:space="preserve"> some errors and improved some overall efficiency. Also fixed where I was reading in test AND train and combining them. WOW</w:t>
       </w:r>
       <w:r>
         <w:br/>
-        <w:t>I then added some multithread processing boosts and experimented with ways to use tensorflow-gpu.</w:t>
+        <w:t xml:space="preserve">I then added some multithread processing boosts and experimented with ways to use </w:t>
+      </w:r>
+      <w:proofErr w:type="spellStart"/>
+      <w:r>
+        <w:t>tensorflow-gpu</w:t>
+      </w:r>
+      <w:proofErr w:type="spellEnd"/>
+      <w:r>
+        <w:t>.</w:t>
       </w:r>
       <w:r>
         <w:br/>
       </w:r>
       <w:r>
         <w:br/>
-        <w:t xml:space="preserve">After Trial two I went through and cleaned up my libraries. I researched more methods of improving and found ther importance of normalization. I also improved my neural model structure by updating its construction to newer methods. I then improved my reporting methods. </w:t>
+        <w:t xml:space="preserve">After Trial two I went through and cleaned up my libraries. I researched more methods of improving and found </w:t>
+      </w:r>
+      <w:proofErr w:type="spellStart"/>
+      <w:r>
+        <w:t>ther</w:t>
+      </w:r>
+      <w:proofErr w:type="spellEnd"/>
+      <w:r>
+        <w:t xml:space="preserve"> importance of normalization. I also improved my neural model structure by updating its construction to newer methods. I then improved my reporting methods. </w:t>
       </w:r>
       <w:r>
         <w:t>Increased batch size</w:t>
@@ -175,6 +206,9 @@
     <w:p/>
     <w:p>
       <w:r>
+        <w:rPr>
+          <w:noProof/>
+        </w:rPr>
         <w:lastRenderedPageBreak/>
         <w:drawing>
           <wp:inline distT="0" distB="0" distL="0" distR="0" wp14:anchorId="34C7FAF7" wp14:editId="2FB020AC">
@@ -211,6 +245,17 @@
             </a:graphic>
           </wp:inline>
         </w:drawing>
+      </w:r>
+    </w:p>
+    <w:p/>
+    <w:p>
+      <w:proofErr w:type="gramStart"/>
+      <w:r>
+        <w:t>Tried</w:t>
+      </w:r>
+      <w:proofErr w:type="gramEnd"/>
+      <w:r>
+        <w:t xml:space="preserve"> to run for a submission. Encountered error pointing to corrupted file. Set logic to deal and proceed. Also discovered how to save models. Added line for that.</w:t>
       </w:r>
     </w:p>
     <w:sectPr>

</xml_diff>